<commit_message>
add: bien hoa city pois
</commit_message>
<xml_diff>
--- a/SmartMap - Đồng Nai Ngày Mới.docx
+++ b/SmartMap - Đồng Nai Ngày Mới.docx
@@ -3797,21 +3797,7 @@
             <w:rStyle w:val="Hyperlink"/>
             <w:rFonts w:eastAsiaTheme="majorEastAsia"/>
           </w:rPr>
-          <w:t xml:space="preserve">Hình 10: Sơ đồ luồng xử lý </w:t>
-        </w:r>
-        <w:r>
-          <w:rPr>
-            <w:rStyle w:val="Hyperlink"/>
-            <w:rFonts w:eastAsiaTheme="majorEastAsia"/>
-          </w:rPr>
-          <w:t>A</w:t>
-        </w:r>
-        <w:r>
-          <w:rPr>
-            <w:rStyle w:val="Hyperlink"/>
-            <w:rFonts w:eastAsiaTheme="majorEastAsia"/>
-          </w:rPr>
-          <w:t>I trong ChatBox</w:t>
+          <w:t>Hình 10: Sơ đồ luồng xử lý AI trong ChatBox</w:t>
         </w:r>
         <w:r>
           <w:rPr>
@@ -8479,7 +8465,7 @@
         <w:spacing w:line="240" w:lineRule="auto"/>
         <w:ind w:left="425"/>
       </w:pPr>
-      <w:bookmarkStart w:id="23" w:name="_Toc215274230"/>
+      <w:bookmarkStart w:id="22" w:name="_Toc215274230"/>
       <w:r>
         <w:lastRenderedPageBreak/>
         <w:t>3.2.</w:t>
@@ -8488,14 +8474,14 @@
         <w:tab/>
         <w:t>Thiết kế hệ thống</w:t>
       </w:r>
-      <w:bookmarkEnd w:id="23"/>
+      <w:bookmarkEnd w:id="22"/>
     </w:p>
     <w:p>
       <w:pPr>
         <w:pStyle w:val="Heading3"/>
         <w:ind w:firstLine="720"/>
       </w:pPr>
-      <w:bookmarkStart w:id="24" w:name="_Toc215274231"/>
+      <w:bookmarkStart w:id="23" w:name="_Toc215274231"/>
       <w:r>
         <w:t>3.2.1.</w:t>
       </w:r>
@@ -8503,7 +8489,7 @@
         <w:tab/>
         <w:t>Sơ đồ Usecase</w:t>
       </w:r>
-      <w:bookmarkEnd w:id="24"/>
+      <w:bookmarkEnd w:id="23"/>
     </w:p>
     <w:p>
       <w:pPr>
@@ -8571,7 +8557,7 @@
                                 <w:sz w:val="26"/>
                               </w:rPr>
                             </w:pPr>
-                            <w:bookmarkStart w:id="25" w:name="_Toc215275280"/>
+                            <w:bookmarkStart w:id="24" w:name="_Toc215275280"/>
                             <w:r>
                               <w:t xml:space="preserve">Hình </w:t>
                             </w:r>
@@ -8593,7 +8579,7 @@
                             <w:r>
                               <w:t>: Sơ đồ Usecase tổng quát</w:t>
                             </w:r>
-                            <w:bookmarkEnd w:id="25"/>
+                            <w:bookmarkEnd w:id="24"/>
                           </w:p>
                         </w:txbxContent>
                       </wps:txbx>
@@ -9157,7 +9143,7 @@
         <w:pStyle w:val="Caption"/>
         <w:jc w:val="center"/>
       </w:pPr>
-      <w:bookmarkStart w:id="27" w:name="_Toc215275354"/>
+      <w:bookmarkStart w:id="25" w:name="_Toc215275354"/>
       <w:r>
         <w:t xml:space="preserve">Bảng </w:t>
       </w:r>
@@ -9179,7 +9165,7 @@
       <w:r>
         <w:t>: Danh sách Usecases</w:t>
       </w:r>
-      <w:bookmarkEnd w:id="27"/>
+      <w:bookmarkEnd w:id="25"/>
     </w:p>
     <w:p>
       <w:r>
@@ -9199,7 +9185,7 @@
         <w:pStyle w:val="Heading3"/>
         <w:ind w:firstLine="720"/>
       </w:pPr>
-      <w:bookmarkStart w:id="28" w:name="_Toc215274232"/>
+      <w:bookmarkStart w:id="26" w:name="_Toc215274232"/>
       <w:r>
         <w:t>3.2.</w:t>
       </w:r>
@@ -9213,7 +9199,7 @@
         <w:tab/>
         <w:t>Đặc tả Usecases</w:t>
       </w:r>
-      <w:bookmarkEnd w:id="28"/>
+      <w:bookmarkEnd w:id="26"/>
     </w:p>
     <w:p>
       <w:pPr>
@@ -9882,7 +9868,7 @@
         <w:pStyle w:val="Caption"/>
         <w:jc w:val="center"/>
       </w:pPr>
-      <w:bookmarkStart w:id="29" w:name="_Toc215275355"/>
+      <w:bookmarkStart w:id="27" w:name="_Toc215275355"/>
       <w:r>
         <w:lastRenderedPageBreak/>
         <w:t xml:space="preserve">Bảng </w:t>
@@ -9905,7 +9891,7 @@
       <w:r>
         <w:t>: Usecase Xem thông tin xã phường</w:t>
       </w:r>
-      <w:bookmarkEnd w:id="29"/>
+      <w:bookmarkEnd w:id="27"/>
     </w:p>
     <w:p/>
     <w:p>
@@ -10625,7 +10611,7 @@
         <w:pStyle w:val="Caption"/>
         <w:jc w:val="center"/>
       </w:pPr>
-      <w:bookmarkStart w:id="30" w:name="_Toc215275356"/>
+      <w:bookmarkStart w:id="28" w:name="_Toc215275356"/>
       <w:r>
         <w:t xml:space="preserve">Bảng </w:t>
       </w:r>
@@ -10647,7 +10633,7 @@
       <w:r>
         <w:t>: Usecase Tra cứu địa điểm</w:t>
       </w:r>
-      <w:bookmarkEnd w:id="30"/>
+      <w:bookmarkEnd w:id="28"/>
     </w:p>
     <w:p/>
     <w:p/>
@@ -11303,7 +11289,7 @@
         <w:pStyle w:val="Caption"/>
         <w:jc w:val="center"/>
       </w:pPr>
-      <w:bookmarkStart w:id="31" w:name="_Toc215275357"/>
+      <w:bookmarkStart w:id="29" w:name="_Toc215275357"/>
       <w:r>
         <w:lastRenderedPageBreak/>
         <w:t xml:space="preserve">Bảng </w:t>
@@ -11326,7 +11312,7 @@
       <w:r>
         <w:t>: Usecase Tra cứu theo bộ lọc (Filter)</w:t>
       </w:r>
-      <w:bookmarkEnd w:id="31"/>
+      <w:bookmarkEnd w:id="29"/>
     </w:p>
     <w:p>
       <w:pPr>
@@ -12053,7 +12039,7 @@
         <w:pStyle w:val="Caption"/>
         <w:jc w:val="center"/>
       </w:pPr>
-      <w:bookmarkStart w:id="32" w:name="_Toc215275358"/>
+      <w:bookmarkStart w:id="30" w:name="_Toc215275358"/>
       <w:r>
         <w:t xml:space="preserve">Bảng </w:t>
       </w:r>
@@ -12075,7 +12061,7 @@
       <w:r>
         <w:t>: Usecase Tìm kiếm theo khu vực</w:t>
       </w:r>
-      <w:bookmarkEnd w:id="32"/>
+      <w:bookmarkEnd w:id="30"/>
     </w:p>
     <w:p>
       <w:pPr>
@@ -12816,7 +12802,7 @@
         <w:pStyle w:val="Caption"/>
         <w:jc w:val="center"/>
       </w:pPr>
-      <w:bookmarkStart w:id="33" w:name="_Toc215275359"/>
+      <w:bookmarkStart w:id="31" w:name="_Toc215275359"/>
       <w:r>
         <w:t xml:space="preserve">Bảng </w:t>
       </w:r>
@@ -12838,7 +12824,7 @@
       <w:r>
         <w:t>: Usecase Sử dụng ChatBox</w:t>
       </w:r>
-      <w:bookmarkEnd w:id="33"/>
+      <w:bookmarkEnd w:id="31"/>
     </w:p>
     <w:p/>
     <w:p/>
@@ -13518,7 +13504,7 @@
         <w:pStyle w:val="Caption"/>
         <w:jc w:val="center"/>
       </w:pPr>
-      <w:bookmarkStart w:id="34" w:name="_Toc215275360"/>
+      <w:bookmarkStart w:id="32" w:name="_Toc215275360"/>
       <w:r>
         <w:lastRenderedPageBreak/>
         <w:t xml:space="preserve">Bảng </w:t>
@@ -13541,7 +13527,7 @@
       <w:r>
         <w:t>: Usecase Clear và Reset Map</w:t>
       </w:r>
-      <w:bookmarkEnd w:id="34"/>
+      <w:bookmarkEnd w:id="32"/>
     </w:p>
     <w:p>
       <w:pPr>
@@ -13557,7 +13543,7 @@
         <w:spacing w:line="240" w:lineRule="auto"/>
         <w:ind w:left="425"/>
       </w:pPr>
-      <w:bookmarkStart w:id="35" w:name="_Toc215274233"/>
+      <w:bookmarkStart w:id="33" w:name="_Toc215274233"/>
       <w:r>
         <w:lastRenderedPageBreak/>
         <w:t>3.3.</w:t>
@@ -13566,7 +13552,7 @@
         <w:tab/>
         <w:t>Thiết kế dữ liệu</w:t>
       </w:r>
-      <w:bookmarkEnd w:id="35"/>
+      <w:bookmarkEnd w:id="33"/>
     </w:p>
     <w:p>
       <w:pPr>
@@ -13731,7 +13717,7 @@
         <w:pStyle w:val="Heading3"/>
         <w:ind w:firstLine="720"/>
       </w:pPr>
-      <w:bookmarkStart w:id="36" w:name="_Toc215274234"/>
+      <w:bookmarkStart w:id="34" w:name="_Toc215274234"/>
       <w:r>
         <w:t>3.3.1.</w:t>
       </w:r>
@@ -13739,7 +13725,7 @@
         <w:tab/>
         <w:t>Mô hình khái niệm và quan hệ giữa các thực thể</w:t>
       </w:r>
-      <w:bookmarkEnd w:id="36"/>
+      <w:bookmarkEnd w:id="34"/>
     </w:p>
     <w:p>
       <w:pPr>
@@ -14309,7 +14295,7 @@
         <w:pStyle w:val="Caption"/>
         <w:jc w:val="center"/>
       </w:pPr>
-      <w:bookmarkStart w:id="37" w:name="_Toc215275361"/>
+      <w:bookmarkStart w:id="35" w:name="_Toc215275361"/>
       <w:r>
         <w:t xml:space="preserve">Bảng </w:t>
       </w:r>
@@ -14331,7 +14317,7 @@
       <w:r>
         <w:t>: Thuộc tính CommuneShape</w:t>
       </w:r>
-      <w:bookmarkEnd w:id="37"/>
+      <w:bookmarkEnd w:id="35"/>
     </w:p>
     <w:p>
       <w:pPr>
@@ -14999,7 +14985,7 @@
         <w:pStyle w:val="Caption"/>
         <w:jc w:val="center"/>
       </w:pPr>
-      <w:bookmarkStart w:id="38" w:name="_Toc215275362"/>
+      <w:bookmarkStart w:id="36" w:name="_Toc215275362"/>
       <w:r>
         <w:t xml:space="preserve">Bảng </w:t>
       </w:r>
@@ -15021,7 +15007,7 @@
       <w:r>
         <w:t>: Thuộc tính CommuneIndex</w:t>
       </w:r>
-      <w:bookmarkEnd w:id="38"/>
+      <w:bookmarkEnd w:id="36"/>
     </w:p>
     <w:p>
       <w:pPr>
@@ -15716,7 +15702,7 @@
         <w:pStyle w:val="Caption"/>
         <w:jc w:val="center"/>
       </w:pPr>
-      <w:bookmarkStart w:id="39" w:name="_Toc215275363"/>
+      <w:bookmarkStart w:id="37" w:name="_Toc215275363"/>
       <w:r>
         <w:t xml:space="preserve">Bảng </w:t>
       </w:r>
@@ -15738,7 +15724,7 @@
       <w:r>
         <w:t>: Thuộc tính POI</w:t>
       </w:r>
-      <w:bookmarkEnd w:id="39"/>
+      <w:bookmarkEnd w:id="37"/>
     </w:p>
     <w:p>
       <w:pPr>
@@ -16878,7 +16864,7 @@
         <w:pStyle w:val="Caption"/>
         <w:jc w:val="center"/>
       </w:pPr>
-      <w:bookmarkStart w:id="40" w:name="_Toc215275364"/>
+      <w:bookmarkStart w:id="38" w:name="_Toc215275364"/>
       <w:r>
         <w:t xml:space="preserve">Bảng </w:t>
       </w:r>
@@ -16900,14 +16886,14 @@
       <w:r>
         <w:t>: Thuộc tính CommuneDetail</w:t>
       </w:r>
-      <w:bookmarkEnd w:id="40"/>
+      <w:bookmarkEnd w:id="38"/>
     </w:p>
     <w:p>
       <w:pPr>
         <w:pStyle w:val="Heading3"/>
         <w:ind w:firstLine="720"/>
       </w:pPr>
-      <w:bookmarkStart w:id="41" w:name="_Toc215274235"/>
+      <w:bookmarkStart w:id="39" w:name="_Toc215274235"/>
       <w:r>
         <w:t>3.3.2.</w:t>
       </w:r>
@@ -16915,7 +16901,7 @@
         <w:tab/>
         <w:t>Ghi chú về quan hệ và truy vấn</w:t>
       </w:r>
-      <w:bookmarkEnd w:id="41"/>
+      <w:bookmarkEnd w:id="39"/>
     </w:p>
     <w:p>
       <w:pPr>
@@ -17023,7 +17009,7 @@
         <w:pStyle w:val="Heading3"/>
         <w:ind w:firstLine="720"/>
       </w:pPr>
-      <w:bookmarkStart w:id="42" w:name="_Toc215274236"/>
+      <w:bookmarkStart w:id="40" w:name="_Toc215274236"/>
       <w:r>
         <w:lastRenderedPageBreak/>
         <w:t>3.3.3.</w:t>
@@ -17038,7 +17024,7 @@
       <w:r>
         <w:t>.</w:t>
       </w:r>
-      <w:bookmarkEnd w:id="42"/>
+      <w:bookmarkEnd w:id="40"/>
       <w:r>
         <w:tab/>
       </w:r>
@@ -17091,7 +17077,7 @@
         <w:pStyle w:val="Caption"/>
         <w:jc w:val="center"/>
       </w:pPr>
-      <w:bookmarkStart w:id="43" w:name="_Toc215275281"/>
+      <w:bookmarkStart w:id="41" w:name="_Toc215275281"/>
       <w:r>
         <w:t xml:space="preserve">Hình </w:t>
       </w:r>
@@ -17113,7 +17099,7 @@
       <w:r>
         <w:t>: Sơ đồ hóa quan hệ các thực thể</w:t>
       </w:r>
-      <w:bookmarkEnd w:id="43"/>
+      <w:bookmarkEnd w:id="41"/>
     </w:p>
     <w:p>
       <w:pPr>
@@ -17128,19 +17114,19 @@
         <w:pStyle w:val="Heading1"/>
         <w:spacing w:line="240" w:lineRule="auto"/>
       </w:pPr>
-      <w:bookmarkStart w:id="44" w:name="_Toc215274237"/>
+      <w:bookmarkStart w:id="42" w:name="_Toc215274237"/>
       <w:r>
         <w:lastRenderedPageBreak/>
         <w:t>Chương 4: Xây dựng ứng dụng</w:t>
       </w:r>
-      <w:bookmarkEnd w:id="44"/>
+      <w:bookmarkEnd w:id="42"/>
     </w:p>
     <w:p>
       <w:pPr>
         <w:pStyle w:val="Heading2"/>
         <w:ind w:left="425"/>
       </w:pPr>
-      <w:bookmarkStart w:id="45" w:name="_Toc215274238"/>
+      <w:bookmarkStart w:id="43" w:name="_Toc215274238"/>
       <w:r>
         <w:t>4.1.</w:t>
       </w:r>
@@ -17150,14 +17136,14 @@
       <w:r>
         <w:t>Mô tả giao diện</w:t>
       </w:r>
-      <w:bookmarkEnd w:id="45"/>
+      <w:bookmarkEnd w:id="43"/>
     </w:p>
     <w:p>
       <w:pPr>
         <w:pStyle w:val="Heading3"/>
         <w:ind w:firstLine="720"/>
       </w:pPr>
-      <w:bookmarkStart w:id="46" w:name="_Toc215274239"/>
+      <w:bookmarkStart w:id="44" w:name="_Toc215274239"/>
       <w:r>
         <w:t>4.1.1.</w:t>
       </w:r>
@@ -17165,7 +17151,7 @@
         <w:tab/>
         <w:t>Danh sách các thành phần.</w:t>
       </w:r>
-      <w:bookmarkEnd w:id="46"/>
+      <w:bookmarkEnd w:id="44"/>
     </w:p>
     <w:p/>
     <w:tbl>
@@ -17485,7 +17471,7 @@
         <w:pStyle w:val="Caption"/>
         <w:jc w:val="center"/>
       </w:pPr>
-      <w:bookmarkStart w:id="47" w:name="_Toc215275365"/>
+      <w:bookmarkStart w:id="45" w:name="_Toc215275365"/>
       <w:r>
         <w:t xml:space="preserve">Bảng </w:t>
       </w:r>
@@ -17507,7 +17493,7 @@
       <w:r>
         <w:t>: Dánh sách các thành phần giao diện</w:t>
       </w:r>
-      <w:bookmarkEnd w:id="47"/>
+      <w:bookmarkEnd w:id="45"/>
     </w:p>
     <w:p>
       <w:pPr>
@@ -17515,12 +17501,12 @@
         <w:spacing w:line="240" w:lineRule="auto"/>
         <w:ind w:firstLine="720"/>
       </w:pPr>
-      <w:bookmarkStart w:id="48" w:name="_Toc215274240"/>
+      <w:bookmarkStart w:id="46" w:name="_Toc215274240"/>
       <w:r>
         <w:lastRenderedPageBreak/>
         <w:t>4.1.2. Mô tả chi tiết các thành phần.</w:t>
       </w:r>
-      <w:bookmarkEnd w:id="48"/>
+      <w:bookmarkEnd w:id="46"/>
     </w:p>
     <w:p>
       <w:pPr>
@@ -17576,7 +17562,7 @@
                                 <w:sz w:val="26"/>
                               </w:rPr>
                             </w:pPr>
-                            <w:bookmarkStart w:id="49" w:name="_Toc215275282"/>
+                            <w:bookmarkStart w:id="47" w:name="_Toc215275282"/>
                             <w:r>
                               <w:t xml:space="preserve">Hình </w:t>
                             </w:r>
@@ -17598,7 +17584,7 @@
                             <w:r>
                               <w:t>: Map Canvas</w:t>
                             </w:r>
-                            <w:bookmarkEnd w:id="49"/>
+                            <w:bookmarkEnd w:id="47"/>
                           </w:p>
                         </w:txbxContent>
                       </wps:txbx>
@@ -17956,7 +17942,7 @@
         <w:pStyle w:val="Caption"/>
         <w:jc w:val="center"/>
       </w:pPr>
-      <w:bookmarkStart w:id="51" w:name="_Toc215275366"/>
+      <w:bookmarkStart w:id="48" w:name="_Toc215275366"/>
       <w:r>
         <w:t xml:space="preserve">Bảng </w:t>
       </w:r>
@@ -17978,7 +17964,7 @@
       <w:r>
         <w:t>: Mô tả chi tiết Map Canvas</w:t>
       </w:r>
-      <w:bookmarkEnd w:id="51"/>
+      <w:bookmarkEnd w:id="48"/>
     </w:p>
     <w:p/>
     <w:p>
@@ -18050,7 +18036,7 @@
                                 <w:sz w:val="26"/>
                               </w:rPr>
                             </w:pPr>
-                            <w:bookmarkStart w:id="52" w:name="_Toc215275283"/>
+                            <w:bookmarkStart w:id="49" w:name="_Toc215275283"/>
                             <w:r>
                               <w:t xml:space="preserve">Hình </w:t>
                             </w:r>
@@ -18072,7 +18058,7 @@
                             <w:r>
                               <w:t>: Sidebar Filter</w:t>
                             </w:r>
-                            <w:bookmarkEnd w:id="52"/>
+                            <w:bookmarkEnd w:id="49"/>
                           </w:p>
                         </w:txbxContent>
                       </wps:txbx>
@@ -18426,7 +18412,7 @@
         <w:pStyle w:val="Caption"/>
         <w:jc w:val="center"/>
       </w:pPr>
-      <w:bookmarkStart w:id="54" w:name="_Toc215275367"/>
+      <w:bookmarkStart w:id="50" w:name="_Toc215275367"/>
       <w:r>
         <w:t xml:space="preserve">Bảng </w:t>
       </w:r>
@@ -18448,7 +18434,7 @@
       <w:r>
         <w:t>: Mô tả chi tiết Sidebar Filter</w:t>
       </w:r>
-      <w:bookmarkEnd w:id="54"/>
+      <w:bookmarkEnd w:id="50"/>
     </w:p>
     <w:p/>
     <w:p>
@@ -18506,7 +18492,7 @@
                                 <w:sz w:val="26"/>
                               </w:rPr>
                             </w:pPr>
-                            <w:bookmarkStart w:id="55" w:name="_Toc215275284"/>
+                            <w:bookmarkStart w:id="51" w:name="_Toc215275284"/>
                             <w:r>
                               <w:t xml:space="preserve">Hình </w:t>
                             </w:r>
@@ -18528,7 +18514,7 @@
                             <w:r>
                               <w:t>: Information Panel</w:t>
                             </w:r>
-                            <w:bookmarkEnd w:id="55"/>
+                            <w:bookmarkEnd w:id="51"/>
                           </w:p>
                         </w:txbxContent>
                       </wps:txbx>
@@ -18933,7 +18919,7 @@
       <w:pPr>
         <w:pStyle w:val="Caption"/>
       </w:pPr>
-      <w:bookmarkStart w:id="57" w:name="_Toc215275368"/>
+      <w:bookmarkStart w:id="52" w:name="_Toc215275368"/>
       <w:r>
         <w:t xml:space="preserve">Bảng </w:t>
       </w:r>
@@ -18955,7 +18941,7 @@
       <w:r>
         <w:t>: Mô tả chi tiết Information Panel</w:t>
       </w:r>
-      <w:bookmarkEnd w:id="57"/>
+      <w:bookmarkEnd w:id="52"/>
     </w:p>
     <w:p>
       <w:pPr>
@@ -19018,7 +19004,7 @@
                                 <w:sz w:val="26"/>
                               </w:rPr>
                             </w:pPr>
-                            <w:bookmarkStart w:id="58" w:name="_Toc215275285"/>
+                            <w:bookmarkStart w:id="53" w:name="_Toc215275285"/>
                             <w:r>
                               <w:t xml:space="preserve">Hình </w:t>
                             </w:r>
@@ -19040,7 +19026,7 @@
                             <w:r>
                               <w:t>: ChatBox (ChatAI)</w:t>
                             </w:r>
-                            <w:bookmarkEnd w:id="58"/>
+                            <w:bookmarkEnd w:id="53"/>
                           </w:p>
                         </w:txbxContent>
                       </wps:txbx>
@@ -19394,7 +19380,7 @@
         <w:pStyle w:val="Caption"/>
         <w:jc w:val="center"/>
       </w:pPr>
-      <w:bookmarkStart w:id="60" w:name="_Toc215275369"/>
+      <w:bookmarkStart w:id="54" w:name="_Toc215275369"/>
       <w:r>
         <w:t xml:space="preserve">Bảng </w:t>
       </w:r>
@@ -19416,7 +19402,7 @@
       <w:r>
         <w:t>: Mô tả chi tiết ChatBox</w:t>
       </w:r>
-      <w:bookmarkEnd w:id="60"/>
+      <w:bookmarkEnd w:id="54"/>
     </w:p>
     <w:p/>
     <w:p>
@@ -19479,7 +19465,7 @@
                                 <w:sz w:val="26"/>
                               </w:rPr>
                             </w:pPr>
-                            <w:bookmarkStart w:id="61" w:name="_Toc215275286"/>
+                            <w:bookmarkStart w:id="55" w:name="_Toc215275286"/>
                             <w:r>
                               <w:t xml:space="preserve">Hình </w:t>
                             </w:r>
@@ -19501,7 +19487,7 @@
                             <w:r>
                               <w:t>: SearchBar</w:t>
                             </w:r>
-                            <w:bookmarkEnd w:id="61"/>
+                            <w:bookmarkEnd w:id="55"/>
                           </w:p>
                         </w:txbxContent>
                       </wps:txbx>
@@ -19851,7 +19837,7 @@
         <w:pStyle w:val="Caption"/>
         <w:jc w:val="center"/>
       </w:pPr>
-      <w:bookmarkStart w:id="63" w:name="_Toc215275370"/>
+      <w:bookmarkStart w:id="56" w:name="_Toc215275370"/>
       <w:r>
         <w:t xml:space="preserve">Bảng </w:t>
       </w:r>
@@ -19873,7 +19859,7 @@
       <w:r>
         <w:t>: Mô tả chi tiết SearchBar</w:t>
       </w:r>
-      <w:bookmarkEnd w:id="63"/>
+      <w:bookmarkEnd w:id="56"/>
     </w:p>
     <w:p/>
     <w:p>
@@ -19936,7 +19922,7 @@
                                 <w:sz w:val="26"/>
                               </w:rPr>
                             </w:pPr>
-                            <w:bookmarkStart w:id="64" w:name="_Toc215275287"/>
+                            <w:bookmarkStart w:id="57" w:name="_Toc215275287"/>
                             <w:r>
                               <w:t xml:space="preserve">Hình </w:t>
                             </w:r>
@@ -19958,7 +19944,7 @@
                             <w:r>
                               <w:t>: Map Layer</w:t>
                             </w:r>
-                            <w:bookmarkEnd w:id="64"/>
+                            <w:bookmarkEnd w:id="57"/>
                           </w:p>
                         </w:txbxContent>
                       </wps:txbx>
@@ -20292,7 +20278,7 @@
         <w:pStyle w:val="Caption"/>
         <w:jc w:val="center"/>
       </w:pPr>
-      <w:bookmarkStart w:id="66" w:name="_Toc215275371"/>
+      <w:bookmarkStart w:id="58" w:name="_Toc215275371"/>
       <w:r>
         <w:t xml:space="preserve">Bảng </w:t>
       </w:r>
@@ -20314,7 +20300,7 @@
       <w:r>
         <w:t>: Mô tả chi tiết Map Layer</w:t>
       </w:r>
-      <w:bookmarkEnd w:id="66"/>
+      <w:bookmarkEnd w:id="58"/>
     </w:p>
     <w:p>
       <w:pPr>
@@ -20330,7 +20316,7 @@
         <w:spacing w:line="240" w:lineRule="auto"/>
         <w:ind w:left="425"/>
       </w:pPr>
-      <w:bookmarkStart w:id="67" w:name="_Toc215274241"/>
+      <w:bookmarkStart w:id="59" w:name="_Toc215274241"/>
       <w:r>
         <w:lastRenderedPageBreak/>
         <w:t>4.2.</w:t>
@@ -20341,14 +20327,14 @@
       <w:r>
         <w:t>Sử dụng OpenAI trong hệ thống ChatBox</w:t>
       </w:r>
-      <w:bookmarkEnd w:id="67"/>
+      <w:bookmarkEnd w:id="59"/>
     </w:p>
     <w:p>
       <w:pPr>
         <w:pStyle w:val="Heading3"/>
         <w:ind w:firstLine="720"/>
       </w:pPr>
-      <w:bookmarkStart w:id="68" w:name="_Toc215274242"/>
+      <w:bookmarkStart w:id="60" w:name="_Toc215274242"/>
       <w:r>
         <w:t>4.2.1.</w:t>
       </w:r>
@@ -20356,7 +20342,7 @@
         <w:tab/>
         <w:t>Mục tiêu</w:t>
       </w:r>
-      <w:bookmarkEnd w:id="68"/>
+      <w:bookmarkEnd w:id="60"/>
     </w:p>
     <w:p>
       <w:pPr>
@@ -20423,7 +20409,7 @@
         <w:pStyle w:val="Heading3"/>
         <w:ind w:firstLine="720"/>
       </w:pPr>
-      <w:bookmarkStart w:id="69" w:name="_Toc215274243"/>
+      <w:bookmarkStart w:id="61" w:name="_Toc215274243"/>
       <w:r>
         <w:t>4.2.2.</w:t>
       </w:r>
@@ -20431,7 +20417,7 @@
         <w:tab/>
         <w:t>Các nguồn dữ liệu nội bộ</w:t>
       </w:r>
-      <w:bookmarkEnd w:id="69"/>
+      <w:bookmarkEnd w:id="61"/>
     </w:p>
     <w:p>
       <w:pPr>
@@ -20647,7 +20633,7 @@
         <w:pStyle w:val="Heading3"/>
         <w:ind w:firstLine="720"/>
       </w:pPr>
-      <w:bookmarkStart w:id="70" w:name="_Toc215274244"/>
+      <w:bookmarkStart w:id="62" w:name="_Toc215274244"/>
       <w:r>
         <w:lastRenderedPageBreak/>
         <w:t>4.2.3.</w:t>
@@ -20662,7 +20648,7 @@
       <w:r>
         <w:t xml:space="preserve"> luồng xử lý AI trong ChatBox</w:t>
       </w:r>
-      <w:bookmarkEnd w:id="70"/>
+      <w:bookmarkEnd w:id="62"/>
     </w:p>
     <w:p/>
     <w:p>
@@ -20670,7 +20656,7 @@
         <mc:AlternateContent>
           <mc:Choice Requires="wps">
             <w:drawing>
-              <wp:anchor distT="0" distB="0" distL="114300" distR="114300" simplePos="0" relativeHeight="251686912" behindDoc="0" locked="0" layoutInCell="1" allowOverlap="1" wp14:anchorId="4809D742" wp14:editId="2FB62A99">
+              <wp:anchor distT="0" distB="0" distL="114300" distR="114300" simplePos="0" relativeHeight="251686912" behindDoc="0" locked="0" layoutInCell="1" allowOverlap="1" wp14:anchorId="4809D742" wp14:editId="4ACE8B5D">
                 <wp:simplePos x="0" y="0"/>
                 <wp:positionH relativeFrom="column">
                   <wp:posOffset>34925</wp:posOffset>
@@ -20712,7 +20698,7 @@
                                 <w:sz w:val="26"/>
                               </w:rPr>
                             </w:pPr>
-                            <w:bookmarkStart w:id="71" w:name="_Toc215275288"/>
+                            <w:bookmarkStart w:id="63" w:name="_Toc215275288"/>
                             <w:r>
                               <w:t xml:space="preserve">Hình </w:t>
                             </w:r>
@@ -20734,7 +20720,7 @@
                             <w:r>
                               <w:t>: Sơ đồ luồng xử lý AI trong ChatBox</w:t>
                             </w:r>
-                            <w:bookmarkEnd w:id="71"/>
+                            <w:bookmarkEnd w:id="63"/>
                           </w:p>
                         </w:txbxContent>
                       </wps:txbx>
@@ -20797,7 +20783,7 @@
       </w:r>
       <w:r>
         <w:drawing>
-          <wp:anchor distT="0" distB="0" distL="114300" distR="114300" simplePos="0" relativeHeight="251665408" behindDoc="0" locked="0" layoutInCell="1" allowOverlap="1" wp14:anchorId="4C81E1A7" wp14:editId="3A48C45F">
+          <wp:anchor distT="0" distB="0" distL="114300" distR="114300" simplePos="0" relativeHeight="251665408" behindDoc="0" locked="0" layoutInCell="1" allowOverlap="1" wp14:anchorId="4C81E1A7" wp14:editId="28DBD773">
             <wp:simplePos x="0" y="0"/>
             <wp:positionH relativeFrom="column">
               <wp:posOffset>34925</wp:posOffset>
@@ -20861,7 +20847,7 @@
           <w:lang w:val="en-US"/>
         </w:rPr>
       </w:pPr>
-      <w:bookmarkStart w:id="73" w:name="_Toc215274245"/>
+      <w:bookmarkStart w:id="64" w:name="_Toc215274245"/>
       <w:r>
         <w:t xml:space="preserve">4.2. </w:t>
       </w:r>
@@ -20869,7 +20855,7 @@
         <w:tab/>
         <w:t>Source Code</w:t>
       </w:r>
-      <w:bookmarkEnd w:id="73"/>
+      <w:bookmarkEnd w:id="64"/>
       <w:r>
         <w:rPr>
           <w:lang w:val="en-US"/>
@@ -20924,7 +20910,7 @@
         <w:pStyle w:val="Heading1"/>
         <w:spacing w:line="240" w:lineRule="auto"/>
       </w:pPr>
-      <w:bookmarkStart w:id="74" w:name="_Toc215274246"/>
+      <w:bookmarkStart w:id="65" w:name="_Toc215274246"/>
       <w:r>
         <w:lastRenderedPageBreak/>
         <w:t>Chương 5: K</w:t>
@@ -20935,14 +20921,14 @@
       <w:r>
         <w:t>t luận</w:t>
       </w:r>
-      <w:bookmarkEnd w:id="74"/>
+      <w:bookmarkEnd w:id="65"/>
     </w:p>
     <w:p>
       <w:pPr>
         <w:pStyle w:val="Heading2"/>
         <w:ind w:left="425"/>
       </w:pPr>
-      <w:bookmarkStart w:id="75" w:name="_Toc215274247"/>
+      <w:bookmarkStart w:id="66" w:name="_Toc215274247"/>
       <w:r>
         <w:t>5.1.</w:t>
       </w:r>
@@ -20950,7 +20936,7 @@
         <w:tab/>
         <w:t>Kết quả đạt được</w:t>
       </w:r>
-      <w:bookmarkEnd w:id="75"/>
+      <w:bookmarkEnd w:id="66"/>
     </w:p>
     <w:p>
       <w:pPr>
@@ -21058,7 +21044,7 @@
         <w:spacing w:line="240" w:lineRule="auto"/>
         <w:ind w:firstLine="426"/>
       </w:pPr>
-      <w:bookmarkStart w:id="76" w:name="_Toc215274248"/>
+      <w:bookmarkStart w:id="67" w:name="_Toc215274248"/>
       <w:r>
         <w:lastRenderedPageBreak/>
         <w:t>5.2.</w:t>
@@ -21067,7 +21053,7 @@
         <w:tab/>
         <w:t>Hướng phát triển</w:t>
       </w:r>
-      <w:bookmarkEnd w:id="76"/>
+      <w:bookmarkEnd w:id="67"/>
     </w:p>
     <w:p/>
     <w:p>
@@ -21266,6 +21252,84 @@
           <w:t>OpenAI – API reference</w:t>
         </w:r>
       </w:hyperlink>
+    </w:p>
+    <w:p>
+      <w:pPr>
+        <w:rPr>
+          <w:lang w:val="en-US"/>
+        </w:rPr>
+      </w:pPr>
+    </w:p>
+    <w:p>
+      <w:pPr>
+        <w:rPr>
+          <w:lang w:val="en-US"/>
+        </w:rPr>
+      </w:pPr>
+      <w:r>
+        <w:drawing>
+          <wp:anchor distT="0" distB="0" distL="114300" distR="114300" simplePos="0" relativeHeight="251688960" behindDoc="0" locked="0" layoutInCell="1" allowOverlap="1" wp14:anchorId="678D6983" wp14:editId="27887CBB">
+            <wp:simplePos x="0" y="0"/>
+            <wp:positionH relativeFrom="column">
+              <wp:posOffset>-989965</wp:posOffset>
+            </wp:positionH>
+            <wp:positionV relativeFrom="paragraph">
+              <wp:posOffset>210820</wp:posOffset>
+            </wp:positionV>
+            <wp:extent cx="8610600" cy="3317875"/>
+            <wp:effectExtent l="0" t="0" r="0" b="0"/>
+            <wp:wrapTopAndBottom/>
+            <wp:docPr id="1850544270" name="Picture 1" descr="A diagram of a computer&#10;&#10;AI-generated content may be incorrect."/>
+            <wp:cNvGraphicFramePr>
+              <a:graphicFrameLocks xmlns:a="http://schemas.openxmlformats.org/drawingml/2006/main" noChangeAspect="1"/>
+            </wp:cNvGraphicFramePr>
+            <a:graphic xmlns:a="http://schemas.openxmlformats.org/drawingml/2006/main">
+              <a:graphicData uri="http://schemas.openxmlformats.org/drawingml/2006/picture">
+                <pic:pic xmlns:pic="http://schemas.openxmlformats.org/drawingml/2006/picture">
+                  <pic:nvPicPr>
+                    <pic:cNvPr id="484820734" name="Picture 1" descr="A diagram of a computer&#10;&#10;AI-generated content may be incorrect."/>
+                    <pic:cNvPicPr/>
+                  </pic:nvPicPr>
+                  <pic:blipFill>
+                    <a:blip r:embed="rId19">
+                      <a:extLst>
+                        <a:ext uri="{28A0092B-C50C-407E-A947-70E740481C1C}">
+                          <a14:useLocalDpi xmlns:a14="http://schemas.microsoft.com/office/drawing/2010/main" val="0"/>
+                        </a:ext>
+                      </a:extLst>
+                    </a:blip>
+                    <a:stretch>
+                      <a:fillRect/>
+                    </a:stretch>
+                  </pic:blipFill>
+                  <pic:spPr>
+                    <a:xfrm>
+                      <a:off x="0" y="0"/>
+                      <a:ext cx="8610600" cy="3317875"/>
+                    </a:xfrm>
+                    <a:prstGeom prst="rect">
+                      <a:avLst/>
+                    </a:prstGeom>
+                  </pic:spPr>
+                </pic:pic>
+              </a:graphicData>
+            </a:graphic>
+            <wp14:sizeRelH relativeFrom="margin">
+              <wp14:pctWidth>0</wp14:pctWidth>
+            </wp14:sizeRelH>
+            <wp14:sizeRelV relativeFrom="margin">
+              <wp14:pctHeight>0</wp14:pctHeight>
+            </wp14:sizeRelV>
+          </wp:anchor>
+        </w:drawing>
+      </w:r>
+    </w:p>
+    <w:p>
+      <w:pPr>
+        <w:rPr>
+          <w:lang w:val="en-US"/>
+        </w:rPr>
+      </w:pPr>
     </w:p>
     <w:sectPr>
       <w:footerReference w:type="default" r:id="rId23"/>

</xml_diff>